<commit_message>
added map for potential use
</commit_message>
<xml_diff>
--- a/Artifacts/Proposal-DpbProposal.docx
+++ b/Artifacts/Proposal-DpbProposal.docx
@@ -157,20 +157,7 @@
         <w:spacing w:after="0"/>
       </w:pPr>
       <w:r>
-        <w:t>Country</w:t>
-      </w:r>
-    </w:p>
-    <w:p>
-      <w:pPr>
-        <w:spacing w:after="0"/>
-      </w:pPr>
-    </w:p>
-    <w:p>
-      <w:pPr>
-        <w:spacing w:after="0"/>
-      </w:pPr>
-      <w:r>
-        <w:t>Relationships:</w:t>
+        <w:t>Regions</w:t>
       </w:r>
     </w:p>
     <w:p>
@@ -183,7 +170,20 @@
         <w:spacing w:after="0"/>
       </w:pPr>
       <w:r>
-        <w:t>Fruits are in season across many Months</w:t>
+        <w:t>Users</w:t>
+      </w:r>
+    </w:p>
+    <w:p>
+      <w:pPr>
+        <w:spacing w:after="0"/>
+      </w:pPr>
+    </w:p>
+    <w:p>
+      <w:pPr>
+        <w:spacing w:after="0"/>
+      </w:pPr>
+      <w:r>
+        <w:t>Relationships:</w:t>
       </w:r>
     </w:p>
     <w:p>
@@ -196,7 +196,7 @@
         <w:spacing w:after="0"/>
       </w:pPr>
       <w:r>
-        <w:t>Months have many fruits in season.</w:t>
+        <w:t>Fruits are in season across many Months</w:t>
       </w:r>
     </w:p>
     <w:p>
@@ -209,7 +209,7 @@
         <w:spacing w:after="0"/>
       </w:pPr>
       <w:r>
-        <w:t xml:space="preserve">Fruits may belong to one country. (Country of origin, or largest producer) </w:t>
+        <w:t>Months have many fruits in season.</w:t>
       </w:r>
     </w:p>
     <w:p>
@@ -222,19 +222,97 @@
         <w:spacing w:after="0"/>
       </w:pPr>
       <w:r>
-        <w:t xml:space="preserve">A country belongs to many fruits. </w:t>
+        <w:t xml:space="preserve">Fruits may belong to </w:t>
+      </w:r>
+      <w:r>
+        <w:t>many regions of origin, but have only one</w:t>
+      </w:r>
+      <w:r>
+        <w:t xml:space="preserve"> largest producer</w:t>
+      </w:r>
+      <w:r>
+        <w:t xml:space="preserve"> (country)</w:t>
+      </w:r>
+      <w:r>
+        <w:t xml:space="preserve"> </w:t>
       </w:r>
     </w:p>
     <w:p>
       <w:pPr>
+        <w:pStyle w:val="ListParagraph"/>
+        <w:numPr>
+          <w:ilvl w:val="0"/>
+          <w:numId w:val="5"/>
+        </w:numPr>
         <w:spacing w:after="0"/>
       </w:pPr>
+      <w:r>
+        <w:t xml:space="preserve">A country belongs to many fruits. </w:t>
+      </w:r>
     </w:p>
     <w:p>
       <w:pPr>
         <w:spacing w:after="0"/>
       </w:pPr>
-      <w:r>
+    </w:p>
+    <w:p>
+      <w:pPr>
+        <w:spacing w:after="0"/>
+      </w:pPr>
+      <w:r>
+        <w:t>Business Rules:</w:t>
+      </w:r>
+    </w:p>
+    <w:p>
+      <w:pPr>
+        <w:pStyle w:val="ListParagraph"/>
+        <w:numPr>
+          <w:ilvl w:val="0"/>
+          <w:numId w:val="5"/>
+        </w:numPr>
+        <w:spacing w:after="0"/>
+      </w:pPr>
+      <w:r>
+        <w:t>Only User admins may access maintenance databases</w:t>
+      </w:r>
+    </w:p>
+    <w:p>
+      <w:pPr>
+        <w:pStyle w:val="ListParagraph"/>
+        <w:numPr>
+          <w:ilvl w:val="0"/>
+          <w:numId w:val="5"/>
+        </w:numPr>
+        <w:spacing w:after="0"/>
+      </w:pPr>
+      <w:r>
+        <w:t>Taiwan must not be considered a region</w:t>
+      </w:r>
+    </w:p>
+    <w:p>
+      <w:pPr>
+        <w:pStyle w:val="ListParagraph"/>
+        <w:numPr>
+          <w:ilvl w:val="0"/>
+          <w:numId w:val="5"/>
+        </w:numPr>
+        <w:spacing w:after="0"/>
+      </w:pPr>
+      <w:r>
+        <w:t xml:space="preserve">Fruits can be categorized as “all” but must behave as if all seasons are selected. </w:t>
+      </w:r>
+    </w:p>
+    <w:p>
+      <w:r>
+        <w:br w:type="page"/>
+      </w:r>
+    </w:p>
+    <w:p>
+      <w:pPr>
+        <w:spacing w:after="0"/>
+      </w:pPr>
+      <w:r>
+        <w:lastRenderedPageBreak/>
         <w:t>Sources</w:t>
       </w:r>
       <w:r>
@@ -295,19 +373,7 @@
           <w:rPr>
             <w:rStyle w:val="Hyperlink"/>
           </w:rPr>
-          <w:t>https://www.yo</w:t>
-        </w:r>
-        <w:r>
-          <w:rPr>
-            <w:rStyle w:val="Hyperlink"/>
-          </w:rPr>
-          <w:t>u</w:t>
-        </w:r>
-        <w:r>
-          <w:rPr>
-            <w:rStyle w:val="Hyperlink"/>
-          </w:rPr>
-          <w:t>tube.com/watch?v=hu6Y-gTZtzc&amp;t=9s</w:t>
+          <w:t>https://www.youtube.com/watch?v=hu6Y-gTZtzc&amp;t=9s</w:t>
         </w:r>
       </w:hyperlink>
     </w:p>
@@ -342,7 +408,6 @@
         <w:spacing w:after="0"/>
       </w:pPr>
       <w:r>
-        <w:lastRenderedPageBreak/>
         <w:t>Geographic Data</w:t>
       </w:r>
     </w:p>
@@ -1169,6 +1234,7 @@
           </w:tcPr>
           <w:p>
             <w:r>
+              <w:lastRenderedPageBreak/>
               <w:t>Honeydew</w:t>
             </w:r>
           </w:p>
@@ -1337,182 +1403,657 @@
           </w:tcPr>
           <w:p>
             <w:r>
+              <w:t>Limes</w:t>
+            </w:r>
+          </w:p>
+        </w:tc>
+        <w:tc>
+          <w:tcPr>
+            <w:tcW w:w="1927" w:type="dxa"/>
+          </w:tcPr>
+          <w:p>
+            <w:r>
+              <w:t>Southeast Asia</w:t>
+            </w:r>
+          </w:p>
+        </w:tc>
+        <w:tc>
+          <w:tcPr>
+            <w:tcW w:w="1836" w:type="dxa"/>
+          </w:tcPr>
+          <w:p>
+            <w:r>
+              <w:t>India</w:t>
+            </w:r>
+          </w:p>
+        </w:tc>
+        <w:tc>
+          <w:tcPr>
+            <w:tcW w:w="1182" w:type="dxa"/>
+          </w:tcPr>
+          <w:p>
+            <w:r>
+              <w:t>May, Jun, Jul, Aug, Sept</w:t>
+            </w:r>
+          </w:p>
+        </w:tc>
+      </w:tr>
+      <w:tr>
+        <w:tc>
+          <w:tcPr>
+            <w:tcW w:w="2041" w:type="dxa"/>
+          </w:tcPr>
+          <w:p>
+            <w:r>
+              <w:t>Mango</w:t>
+            </w:r>
+          </w:p>
+        </w:tc>
+        <w:tc>
+          <w:tcPr>
+            <w:tcW w:w="1927" w:type="dxa"/>
+          </w:tcPr>
+          <w:p>
+            <w:r>
+              <w:t>Southeast Asia</w:t>
+            </w:r>
+          </w:p>
+        </w:tc>
+        <w:tc>
+          <w:tcPr>
+            <w:tcW w:w="1836" w:type="dxa"/>
+          </w:tcPr>
+          <w:p>
+            <w:r>
+              <w:t>India</w:t>
+            </w:r>
+          </w:p>
+        </w:tc>
+        <w:tc>
+          <w:tcPr>
+            <w:tcW w:w="1182" w:type="dxa"/>
+          </w:tcPr>
+          <w:p>
+            <w:r>
+              <w:t>May, Jun, Jul, Aug, Sept</w:t>
+            </w:r>
+          </w:p>
+        </w:tc>
+      </w:tr>
+      <w:tr>
+        <w:tc>
+          <w:tcPr>
+            <w:tcW w:w="2041" w:type="dxa"/>
+          </w:tcPr>
+          <w:p>
+            <w:r>
+              <w:t>Olives</w:t>
+            </w:r>
+          </w:p>
+        </w:tc>
+        <w:tc>
+          <w:tcPr>
+            <w:tcW w:w="1927" w:type="dxa"/>
+          </w:tcPr>
+          <w:p>
+            <w:r>
+              <w:t>Italy</w:t>
+            </w:r>
+          </w:p>
+        </w:tc>
+        <w:tc>
+          <w:tcPr>
+            <w:tcW w:w="1836" w:type="dxa"/>
+          </w:tcPr>
+          <w:p>
+            <w:r>
+              <w:t>Spain</w:t>
+            </w:r>
+          </w:p>
+        </w:tc>
+        <w:tc>
+          <w:tcPr>
+            <w:tcW w:w="1182" w:type="dxa"/>
+          </w:tcPr>
+          <w:p>
+            <w:r>
+              <w:t>Oct, Nov, Dec, Jan</w:t>
+            </w:r>
+          </w:p>
+        </w:tc>
+      </w:tr>
+      <w:tr>
+        <w:tc>
+          <w:tcPr>
+            <w:tcW w:w="2041" w:type="dxa"/>
+          </w:tcPr>
+          <w:p>
+            <w:r>
+              <w:t>Passionfruit</w:t>
+            </w:r>
+          </w:p>
+        </w:tc>
+        <w:tc>
+          <w:tcPr>
+            <w:tcW w:w="1927" w:type="dxa"/>
+          </w:tcPr>
+          <w:p>
+            <w:r>
+              <w:t>Brazil, Paraguay, Argentina</w:t>
+            </w:r>
+          </w:p>
+        </w:tc>
+        <w:tc>
+          <w:tcPr>
+            <w:tcW w:w="1836" w:type="dxa"/>
+          </w:tcPr>
+          <w:p>
+            <w:r>
+              <w:t>Brazil</w:t>
+            </w:r>
+          </w:p>
+        </w:tc>
+        <w:tc>
+          <w:tcPr>
+            <w:tcW w:w="1182" w:type="dxa"/>
+          </w:tcPr>
+          <w:p>
+            <w:r>
+              <w:t>All</w:t>
+            </w:r>
+          </w:p>
+        </w:tc>
+      </w:tr>
+      <w:tr>
+        <w:tc>
+          <w:tcPr>
+            <w:tcW w:w="2041" w:type="dxa"/>
+          </w:tcPr>
+          <w:p>
+            <w:r>
+              <w:t>Peaches</w:t>
+            </w:r>
+          </w:p>
+        </w:tc>
+        <w:tc>
+          <w:tcPr>
+            <w:tcW w:w="1927" w:type="dxa"/>
+          </w:tcPr>
+          <w:p>
+            <w:r>
+              <w:t>China</w:t>
+            </w:r>
+          </w:p>
+        </w:tc>
+        <w:tc>
+          <w:tcPr>
+            <w:tcW w:w="1836" w:type="dxa"/>
+          </w:tcPr>
+          <w:p>
+            <w:r>
+              <w:t>China</w:t>
+            </w:r>
+          </w:p>
+        </w:tc>
+        <w:tc>
+          <w:tcPr>
+            <w:tcW w:w="1182" w:type="dxa"/>
+          </w:tcPr>
+          <w:p>
+            <w:r>
+              <w:t>May, Jun, Jul, Aug, Sept</w:t>
+            </w:r>
+          </w:p>
+        </w:tc>
+      </w:tr>
+      <w:tr>
+        <w:tc>
+          <w:tcPr>
+            <w:tcW w:w="2041" w:type="dxa"/>
+          </w:tcPr>
+          <w:p>
+            <w:r>
+              <w:t>Pear</w:t>
+            </w:r>
+          </w:p>
+        </w:tc>
+        <w:tc>
+          <w:tcPr>
+            <w:tcW w:w="1927" w:type="dxa"/>
+          </w:tcPr>
+          <w:p>
+            <w:r>
+              <w:t>China</w:t>
+            </w:r>
+          </w:p>
+        </w:tc>
+        <w:tc>
+          <w:tcPr>
+            <w:tcW w:w="1836" w:type="dxa"/>
+          </w:tcPr>
+          <w:p>
+            <w:r>
+              <w:t>China</w:t>
+            </w:r>
+          </w:p>
+        </w:tc>
+        <w:tc>
+          <w:tcPr>
+            <w:tcW w:w="1182" w:type="dxa"/>
+          </w:tcPr>
+          <w:p>
+            <w:r>
+              <w:t>Jul, Aug, Sept, Oct</w:t>
+            </w:r>
+          </w:p>
+        </w:tc>
+      </w:tr>
+      <w:tr>
+        <w:tc>
+          <w:tcPr>
+            <w:tcW w:w="2041" w:type="dxa"/>
+          </w:tcPr>
+          <w:p>
+            <w:r>
+              <w:t>Pineapples</w:t>
+            </w:r>
+          </w:p>
+        </w:tc>
+        <w:tc>
+          <w:tcPr>
+            <w:tcW w:w="1927" w:type="dxa"/>
+          </w:tcPr>
+          <w:p>
+            <w:r>
+              <w:t>Brazil, Paraguay</w:t>
+            </w:r>
+          </w:p>
+        </w:tc>
+        <w:tc>
+          <w:tcPr>
+            <w:tcW w:w="1836" w:type="dxa"/>
+          </w:tcPr>
+          <w:p>
+            <w:r>
+              <w:t>Costa Rica</w:t>
+            </w:r>
+          </w:p>
+        </w:tc>
+        <w:tc>
+          <w:tcPr>
+            <w:tcW w:w="1182" w:type="dxa"/>
+          </w:tcPr>
+          <w:p>
+            <w:r>
+              <w:t>Mar, Apr, May, Jun, Jul</w:t>
+            </w:r>
+          </w:p>
+        </w:tc>
+      </w:tr>
+      <w:tr>
+        <w:tc>
+          <w:tcPr>
+            <w:tcW w:w="2041" w:type="dxa"/>
+          </w:tcPr>
+          <w:p>
+            <w:r>
+              <w:t>Plums</w:t>
+            </w:r>
+          </w:p>
+        </w:tc>
+        <w:tc>
+          <w:tcPr>
+            <w:tcW w:w="1927" w:type="dxa"/>
+          </w:tcPr>
+          <w:p>
+            <w:r>
+              <w:t>Eastern Europe, Caucasus Mountains</w:t>
+            </w:r>
+          </w:p>
+        </w:tc>
+        <w:tc>
+          <w:tcPr>
+            <w:tcW w:w="1836" w:type="dxa"/>
+          </w:tcPr>
+          <w:p>
+            <w:r>
+              <w:t>China</w:t>
+            </w:r>
+          </w:p>
+        </w:tc>
+        <w:tc>
+          <w:tcPr>
+            <w:tcW w:w="1182" w:type="dxa"/>
+          </w:tcPr>
+          <w:p>
+            <w:r>
+              <w:t>May, Jun, Jul,</w:t>
+            </w:r>
+            <w:r>
+              <w:t xml:space="preserve"> Aug, Sept, Oct, </w:t>
+            </w:r>
+          </w:p>
+        </w:tc>
+      </w:tr>
+      <w:tr>
+        <w:tc>
+          <w:tcPr>
+            <w:tcW w:w="2041" w:type="dxa"/>
+          </w:tcPr>
+          <w:p>
+            <w:r>
+              <w:t>Pomegranates</w:t>
+            </w:r>
+          </w:p>
+        </w:tc>
+        <w:tc>
+          <w:tcPr>
+            <w:tcW w:w="1927" w:type="dxa"/>
+          </w:tcPr>
+          <w:p>
+            <w:r>
+              <w:t>Iran</w:t>
+            </w:r>
+          </w:p>
+        </w:tc>
+        <w:tc>
+          <w:tcPr>
+            <w:tcW w:w="1836" w:type="dxa"/>
+          </w:tcPr>
+          <w:p>
+            <w:r>
+              <w:t>Iran</w:t>
+            </w:r>
+          </w:p>
+        </w:tc>
+        <w:tc>
+          <w:tcPr>
+            <w:tcW w:w="1182" w:type="dxa"/>
+          </w:tcPr>
+          <w:p>
+            <w:r>
+              <w:t>Dec, Jan, Feb, Oct, Nov</w:t>
+            </w:r>
+          </w:p>
+        </w:tc>
+      </w:tr>
+      <w:tr>
+        <w:tc>
+          <w:tcPr>
+            <w:tcW w:w="2041" w:type="dxa"/>
+          </w:tcPr>
+          <w:p>
+            <w:r>
+              <w:t>Raspberries</w:t>
+            </w:r>
+          </w:p>
+        </w:tc>
+        <w:tc>
+          <w:tcPr>
+            <w:tcW w:w="1927" w:type="dxa"/>
+          </w:tcPr>
+          <w:p>
+            <w:r>
+              <w:t>Turkey</w:t>
+            </w:r>
+          </w:p>
+        </w:tc>
+        <w:tc>
+          <w:tcPr>
+            <w:tcW w:w="1836" w:type="dxa"/>
+          </w:tcPr>
+          <w:p>
+            <w:r>
+              <w:t>Russia</w:t>
+            </w:r>
+          </w:p>
+        </w:tc>
+        <w:tc>
+          <w:tcPr>
+            <w:tcW w:w="1182" w:type="dxa"/>
+          </w:tcPr>
+          <w:p>
+            <w:r>
+              <w:t>Jun, Jul, Aug, Sept, Oct, Nov</w:t>
+            </w:r>
+          </w:p>
+        </w:tc>
+      </w:tr>
+      <w:tr>
+        <w:tc>
+          <w:tcPr>
+            <w:tcW w:w="2041" w:type="dxa"/>
+          </w:tcPr>
+          <w:p>
+            <w:r>
+              <w:t>Strawberry</w:t>
+            </w:r>
+          </w:p>
+        </w:tc>
+        <w:tc>
+          <w:tcPr>
+            <w:tcW w:w="1927" w:type="dxa"/>
+          </w:tcPr>
+          <w:p>
+            <w:r>
+              <w:t>France</w:t>
+            </w:r>
+          </w:p>
+        </w:tc>
+        <w:tc>
+          <w:tcPr>
+            <w:tcW w:w="1836" w:type="dxa"/>
+          </w:tcPr>
+          <w:p>
+            <w:r>
+              <w:t>US</w:t>
+            </w:r>
+          </w:p>
+        </w:tc>
+        <w:tc>
+          <w:tcPr>
+            <w:tcW w:w="1182" w:type="dxa"/>
+          </w:tcPr>
+          <w:p>
+            <w:r>
+              <w:t>Mar, Apr, May, Jun, Jul, Aug, Sept, Oct, Nov</w:t>
+            </w:r>
+          </w:p>
+        </w:tc>
+      </w:tr>
+      <w:tr>
+        <w:tc>
+          <w:tcPr>
+            <w:tcW w:w="2041" w:type="dxa"/>
+          </w:tcPr>
+          <w:p>
+            <w:r>
+              <w:t>Tomatoes</w:t>
+            </w:r>
+          </w:p>
+        </w:tc>
+        <w:tc>
+          <w:tcPr>
+            <w:tcW w:w="1927" w:type="dxa"/>
+          </w:tcPr>
+          <w:p>
+            <w:r>
+              <w:t>Andes Mountains</w:t>
+            </w:r>
+          </w:p>
+        </w:tc>
+        <w:tc>
+          <w:tcPr>
+            <w:tcW w:w="1836" w:type="dxa"/>
+          </w:tcPr>
+          <w:p>
+            <w:r>
+              <w:t>China</w:t>
+            </w:r>
+          </w:p>
+        </w:tc>
+        <w:tc>
+          <w:tcPr>
+            <w:tcW w:w="1182" w:type="dxa"/>
+          </w:tcPr>
+          <w:p>
+            <w:r>
+              <w:t>May, Jun, Jul, Aug, Sept, Oct</w:t>
+            </w:r>
+          </w:p>
+        </w:tc>
+      </w:tr>
+      <w:tr>
+        <w:tc>
+          <w:tcPr>
+            <w:tcW w:w="2041" w:type="dxa"/>
+          </w:tcPr>
+          <w:p>
+            <w:r>
+              <w:t>Watermelon</w:t>
+            </w:r>
+          </w:p>
+        </w:tc>
+        <w:tc>
+          <w:tcPr>
+            <w:tcW w:w="1927" w:type="dxa"/>
+          </w:tcPr>
+          <w:p>
+            <w:r>
+              <w:t xml:space="preserve">Ethiopia </w:t>
+            </w:r>
+          </w:p>
+        </w:tc>
+        <w:tc>
+          <w:tcPr>
+            <w:tcW w:w="1836" w:type="dxa"/>
+          </w:tcPr>
+          <w:p>
+            <w:r>
+              <w:t>China</w:t>
+            </w:r>
+          </w:p>
+        </w:tc>
+        <w:tc>
+          <w:tcPr>
+            <w:tcW w:w="1182" w:type="dxa"/>
+          </w:tcPr>
+          <w:p>
+            <w:r>
+              <w:t>Jun, Jul, Aug</w:t>
+            </w:r>
+          </w:p>
+        </w:tc>
+      </w:tr>
+      <w:tr>
+        <w:tc>
+          <w:tcPr>
+            <w:tcW w:w="2041" w:type="dxa"/>
+          </w:tcPr>
+          <w:p>
+            <w:r>
+              <w:t>Tamarind</w:t>
+            </w:r>
+          </w:p>
+        </w:tc>
+        <w:tc>
+          <w:tcPr>
+            <w:tcW w:w="1927" w:type="dxa"/>
+          </w:tcPr>
+          <w:p>
+            <w:r>
+              <w:t>Tropical Africa</w:t>
+            </w:r>
+          </w:p>
+        </w:tc>
+        <w:tc>
+          <w:tcPr>
+            <w:tcW w:w="1836" w:type="dxa"/>
+          </w:tcPr>
+          <w:p>
+            <w:r>
+              <w:t>India</w:t>
+            </w:r>
+          </w:p>
+        </w:tc>
+        <w:tc>
+          <w:tcPr>
+            <w:tcW w:w="1182" w:type="dxa"/>
+          </w:tcPr>
+          <w:p>
+            <w:r>
+              <w:t>Jan, Feb, March</w:t>
+            </w:r>
+          </w:p>
+        </w:tc>
+      </w:tr>
+      <w:tr>
+        <w:tc>
+          <w:tcPr>
+            <w:tcW w:w="2041" w:type="dxa"/>
+          </w:tcPr>
+          <w:p>
+            <w:r>
               <w:lastRenderedPageBreak/>
-              <w:t>Limes</w:t>
-            </w:r>
-          </w:p>
-        </w:tc>
-        <w:tc>
-          <w:tcPr>
-            <w:tcW w:w="1927" w:type="dxa"/>
-          </w:tcPr>
-          <w:p>
-            <w:r>
-              <w:t>Southeast Asia</w:t>
-            </w:r>
-          </w:p>
-        </w:tc>
-        <w:tc>
-          <w:tcPr>
-            <w:tcW w:w="1836" w:type="dxa"/>
-          </w:tcPr>
-          <w:p>
-            <w:r>
-              <w:t>India</w:t>
-            </w:r>
-          </w:p>
-        </w:tc>
-        <w:tc>
-          <w:tcPr>
-            <w:tcW w:w="1182" w:type="dxa"/>
-          </w:tcPr>
-          <w:p>
-            <w:r>
-              <w:t>May, Jun, Jul, Aug, Sept</w:t>
-            </w:r>
-          </w:p>
-        </w:tc>
-      </w:tr>
-      <w:tr>
-        <w:tc>
-          <w:tcPr>
-            <w:tcW w:w="2041" w:type="dxa"/>
-          </w:tcPr>
-          <w:p>
-            <w:r>
-              <w:t>Mango</w:t>
-            </w:r>
-          </w:p>
-        </w:tc>
-        <w:tc>
-          <w:tcPr>
-            <w:tcW w:w="1927" w:type="dxa"/>
-          </w:tcPr>
-          <w:p>
-            <w:r>
-              <w:t>Southeast Asia</w:t>
-            </w:r>
-          </w:p>
-        </w:tc>
-        <w:tc>
-          <w:tcPr>
-            <w:tcW w:w="1836" w:type="dxa"/>
-          </w:tcPr>
-          <w:p>
-            <w:r>
-              <w:t>India</w:t>
-            </w:r>
-          </w:p>
-        </w:tc>
-        <w:tc>
-          <w:tcPr>
-            <w:tcW w:w="1182" w:type="dxa"/>
-          </w:tcPr>
-          <w:p>
-            <w:r>
-              <w:t>May, Jun, Jul, Aug, Sept</w:t>
-            </w:r>
-          </w:p>
-        </w:tc>
-      </w:tr>
-      <w:tr>
-        <w:tc>
-          <w:tcPr>
-            <w:tcW w:w="2041" w:type="dxa"/>
-          </w:tcPr>
-          <w:p>
-            <w:r>
-              <w:t>Olives</w:t>
-            </w:r>
-          </w:p>
-        </w:tc>
-        <w:tc>
-          <w:tcPr>
-            <w:tcW w:w="1927" w:type="dxa"/>
-          </w:tcPr>
-          <w:p>
-            <w:r>
-              <w:t>Italy</w:t>
-            </w:r>
-          </w:p>
-        </w:tc>
-        <w:tc>
-          <w:tcPr>
-            <w:tcW w:w="1836" w:type="dxa"/>
-          </w:tcPr>
-          <w:p>
-            <w:r>
-              <w:t>Spain</w:t>
-            </w:r>
-          </w:p>
-        </w:tc>
-        <w:tc>
-          <w:tcPr>
-            <w:tcW w:w="1182" w:type="dxa"/>
-          </w:tcPr>
-          <w:p>
-            <w:r>
-              <w:t>Oct, Nov, Dec, Jan</w:t>
-            </w:r>
-          </w:p>
-        </w:tc>
-      </w:tr>
-      <w:tr>
-        <w:tc>
-          <w:tcPr>
-            <w:tcW w:w="2041" w:type="dxa"/>
-          </w:tcPr>
-          <w:p>
-            <w:r>
-              <w:t>Passionfruit</w:t>
-            </w:r>
-          </w:p>
-        </w:tc>
-        <w:tc>
-          <w:tcPr>
-            <w:tcW w:w="1927" w:type="dxa"/>
-          </w:tcPr>
-          <w:p>
-            <w:r>
-              <w:t>Brazil, Paraguay, Argentina</w:t>
-            </w:r>
-          </w:p>
-        </w:tc>
-        <w:tc>
-          <w:tcPr>
-            <w:tcW w:w="1836" w:type="dxa"/>
-          </w:tcPr>
-          <w:p>
-            <w:r>
-              <w:t>Brazil</w:t>
-            </w:r>
-          </w:p>
-        </w:tc>
-        <w:tc>
-          <w:tcPr>
-            <w:tcW w:w="1182" w:type="dxa"/>
-          </w:tcPr>
-          <w:p>
-            <w:r>
-              <w:t>All</w:t>
-            </w:r>
-          </w:p>
-        </w:tc>
-      </w:tr>
-      <w:tr>
-        <w:tc>
-          <w:tcPr>
-            <w:tcW w:w="2041" w:type="dxa"/>
-          </w:tcPr>
-          <w:p>
-            <w:r>
-              <w:t>Peaches</w:t>
-            </w:r>
-          </w:p>
-        </w:tc>
-        <w:tc>
-          <w:tcPr>
-            <w:tcW w:w="1927" w:type="dxa"/>
+              <w:t>Aki</w:t>
+            </w:r>
+          </w:p>
+        </w:tc>
+        <w:tc>
+          <w:tcPr>
+            <w:tcW w:w="1927" w:type="dxa"/>
+          </w:tcPr>
+          <w:p>
+            <w:r>
+              <w:t>Tropical Africa</w:t>
+            </w:r>
+          </w:p>
+        </w:tc>
+        <w:tc>
+          <w:tcPr>
+            <w:tcW w:w="1836" w:type="dxa"/>
+          </w:tcPr>
+          <w:p>
+            <w:r>
+              <w:t>Jamaica</w:t>
+            </w:r>
+          </w:p>
+        </w:tc>
+        <w:tc>
+          <w:tcPr>
+            <w:tcW w:w="1182" w:type="dxa"/>
+          </w:tcPr>
+          <w:p>
+            <w:r>
+              <w:t>Jan, Feb, Mar, Jun, Jul, Aug</w:t>
+            </w:r>
+          </w:p>
+        </w:tc>
+      </w:tr>
+      <w:tr>
+        <w:tc>
+          <w:tcPr>
+            <w:tcW w:w="2041" w:type="dxa"/>
+          </w:tcPr>
+          <w:p>
+            <w:r>
+              <w:t>Squash</w:t>
+            </w:r>
+          </w:p>
+        </w:tc>
+        <w:tc>
+          <w:tcPr>
+            <w:tcW w:w="1927" w:type="dxa"/>
+          </w:tcPr>
+          <w:p>
+            <w:r>
+              <w:t>Meso-America</w:t>
+            </w:r>
+          </w:p>
+        </w:tc>
+        <w:tc>
+          <w:tcPr>
+            <w:tcW w:w="1836" w:type="dxa"/>
           </w:tcPr>
           <w:p>
             <w:r>
@@ -1522,6 +2063,38 @@
         </w:tc>
         <w:tc>
           <w:tcPr>
+            <w:tcW w:w="1182" w:type="dxa"/>
+          </w:tcPr>
+          <w:p>
+            <w:r>
+              <w:t>Dec, Jan, Feb, Jun, Jul, Aug</w:t>
+            </w:r>
+          </w:p>
+        </w:tc>
+      </w:tr>
+      <w:tr>
+        <w:tc>
+          <w:tcPr>
+            <w:tcW w:w="2041" w:type="dxa"/>
+          </w:tcPr>
+          <w:p>
+            <w:r>
+              <w:t>Pumpkins</w:t>
+            </w:r>
+          </w:p>
+        </w:tc>
+        <w:tc>
+          <w:tcPr>
+            <w:tcW w:w="1927" w:type="dxa"/>
+          </w:tcPr>
+          <w:p>
+            <w:r>
+              <w:t>Meso-America</w:t>
+            </w:r>
+          </w:p>
+        </w:tc>
+        <w:tc>
+          <w:tcPr>
             <w:tcW w:w="1836" w:type="dxa"/>
           </w:tcPr>
           <w:p>
@@ -1536,513 +2109,6 @@
           </w:tcPr>
           <w:p>
             <w:r>
-              <w:t>May, Jun, Jul, Aug, Sept</w:t>
-            </w:r>
-          </w:p>
-        </w:tc>
-      </w:tr>
-      <w:tr>
-        <w:tc>
-          <w:tcPr>
-            <w:tcW w:w="2041" w:type="dxa"/>
-          </w:tcPr>
-          <w:p>
-            <w:r>
-              <w:t>Pear</w:t>
-            </w:r>
-          </w:p>
-        </w:tc>
-        <w:tc>
-          <w:tcPr>
-            <w:tcW w:w="1927" w:type="dxa"/>
-          </w:tcPr>
-          <w:p>
-            <w:r>
-              <w:t>China</w:t>
-            </w:r>
-          </w:p>
-        </w:tc>
-        <w:tc>
-          <w:tcPr>
-            <w:tcW w:w="1836" w:type="dxa"/>
-          </w:tcPr>
-          <w:p>
-            <w:r>
-              <w:t>China</w:t>
-            </w:r>
-          </w:p>
-        </w:tc>
-        <w:tc>
-          <w:tcPr>
-            <w:tcW w:w="1182" w:type="dxa"/>
-          </w:tcPr>
-          <w:p>
-            <w:r>
-              <w:t>Jul, Aug, Sept, Oct</w:t>
-            </w:r>
-          </w:p>
-        </w:tc>
-      </w:tr>
-      <w:tr>
-        <w:tc>
-          <w:tcPr>
-            <w:tcW w:w="2041" w:type="dxa"/>
-          </w:tcPr>
-          <w:p>
-            <w:r>
-              <w:t>Pineapples</w:t>
-            </w:r>
-          </w:p>
-        </w:tc>
-        <w:tc>
-          <w:tcPr>
-            <w:tcW w:w="1927" w:type="dxa"/>
-          </w:tcPr>
-          <w:p>
-            <w:r>
-              <w:t>Brazil, Paraguay</w:t>
-            </w:r>
-          </w:p>
-        </w:tc>
-        <w:tc>
-          <w:tcPr>
-            <w:tcW w:w="1836" w:type="dxa"/>
-          </w:tcPr>
-          <w:p>
-            <w:r>
-              <w:t>Costa Rica</w:t>
-            </w:r>
-          </w:p>
-        </w:tc>
-        <w:tc>
-          <w:tcPr>
-            <w:tcW w:w="1182" w:type="dxa"/>
-          </w:tcPr>
-          <w:p>
-            <w:r>
-              <w:t>Mar, Apr, May, Jun, Jul</w:t>
-            </w:r>
-          </w:p>
-        </w:tc>
-      </w:tr>
-      <w:tr>
-        <w:tc>
-          <w:tcPr>
-            <w:tcW w:w="2041" w:type="dxa"/>
-          </w:tcPr>
-          <w:p>
-            <w:r>
-              <w:t>Plums</w:t>
-            </w:r>
-          </w:p>
-        </w:tc>
-        <w:tc>
-          <w:tcPr>
-            <w:tcW w:w="1927" w:type="dxa"/>
-          </w:tcPr>
-          <w:p>
-            <w:r>
-              <w:t>Eastern Europe, Caucasus Mountains</w:t>
-            </w:r>
-          </w:p>
-        </w:tc>
-        <w:tc>
-          <w:tcPr>
-            <w:tcW w:w="1836" w:type="dxa"/>
-          </w:tcPr>
-          <w:p>
-            <w:r>
-              <w:t>China</w:t>
-            </w:r>
-          </w:p>
-        </w:tc>
-        <w:tc>
-          <w:tcPr>
-            <w:tcW w:w="1182" w:type="dxa"/>
-          </w:tcPr>
-          <w:p>
-            <w:r>
-              <w:t>May, Jun, Jul,</w:t>
-            </w:r>
-            <w:r>
-              <w:t xml:space="preserve"> Aug, Sept, Oct, </w:t>
-            </w:r>
-          </w:p>
-        </w:tc>
-      </w:tr>
-      <w:tr>
-        <w:tc>
-          <w:tcPr>
-            <w:tcW w:w="2041" w:type="dxa"/>
-          </w:tcPr>
-          <w:p>
-            <w:r>
-              <w:t>Pomegranates</w:t>
-            </w:r>
-          </w:p>
-        </w:tc>
-        <w:tc>
-          <w:tcPr>
-            <w:tcW w:w="1927" w:type="dxa"/>
-          </w:tcPr>
-          <w:p>
-            <w:r>
-              <w:t>Iran</w:t>
-            </w:r>
-          </w:p>
-        </w:tc>
-        <w:tc>
-          <w:tcPr>
-            <w:tcW w:w="1836" w:type="dxa"/>
-          </w:tcPr>
-          <w:p>
-            <w:r>
-              <w:t>Iran</w:t>
-            </w:r>
-          </w:p>
-        </w:tc>
-        <w:tc>
-          <w:tcPr>
-            <w:tcW w:w="1182" w:type="dxa"/>
-          </w:tcPr>
-          <w:p>
-            <w:r>
-              <w:t>Dec, Jan, Feb, Oct, Nov</w:t>
-            </w:r>
-          </w:p>
-        </w:tc>
-      </w:tr>
-      <w:tr>
-        <w:tc>
-          <w:tcPr>
-            <w:tcW w:w="2041" w:type="dxa"/>
-          </w:tcPr>
-          <w:p>
-            <w:r>
-              <w:t>Raspberries</w:t>
-            </w:r>
-          </w:p>
-        </w:tc>
-        <w:tc>
-          <w:tcPr>
-            <w:tcW w:w="1927" w:type="dxa"/>
-          </w:tcPr>
-          <w:p>
-            <w:r>
-              <w:t>Turkey</w:t>
-            </w:r>
-          </w:p>
-        </w:tc>
-        <w:tc>
-          <w:tcPr>
-            <w:tcW w:w="1836" w:type="dxa"/>
-          </w:tcPr>
-          <w:p>
-            <w:r>
-              <w:t>Russia</w:t>
-            </w:r>
-          </w:p>
-        </w:tc>
-        <w:tc>
-          <w:tcPr>
-            <w:tcW w:w="1182" w:type="dxa"/>
-          </w:tcPr>
-          <w:p>
-            <w:r>
-              <w:t>Jun, Jul, Aug, Sept, Oct, Nov</w:t>
-            </w:r>
-          </w:p>
-        </w:tc>
-      </w:tr>
-      <w:tr>
-        <w:tc>
-          <w:tcPr>
-            <w:tcW w:w="2041" w:type="dxa"/>
-          </w:tcPr>
-          <w:p>
-            <w:r>
-              <w:t>Strawberry</w:t>
-            </w:r>
-          </w:p>
-        </w:tc>
-        <w:tc>
-          <w:tcPr>
-            <w:tcW w:w="1927" w:type="dxa"/>
-          </w:tcPr>
-          <w:p>
-            <w:r>
-              <w:t>France</w:t>
-            </w:r>
-          </w:p>
-        </w:tc>
-        <w:tc>
-          <w:tcPr>
-            <w:tcW w:w="1836" w:type="dxa"/>
-          </w:tcPr>
-          <w:p>
-            <w:r>
-              <w:t>US</w:t>
-            </w:r>
-          </w:p>
-        </w:tc>
-        <w:tc>
-          <w:tcPr>
-            <w:tcW w:w="1182" w:type="dxa"/>
-          </w:tcPr>
-          <w:p>
-            <w:r>
-              <w:t>Mar, Apr, May, Jun, Jul, Aug, Sept, Oct, Nov</w:t>
-            </w:r>
-          </w:p>
-        </w:tc>
-      </w:tr>
-      <w:tr>
-        <w:tc>
-          <w:tcPr>
-            <w:tcW w:w="2041" w:type="dxa"/>
-          </w:tcPr>
-          <w:p>
-            <w:r>
-              <w:t>Tomatoes</w:t>
-            </w:r>
-          </w:p>
-        </w:tc>
-        <w:tc>
-          <w:tcPr>
-            <w:tcW w:w="1927" w:type="dxa"/>
-          </w:tcPr>
-          <w:p>
-            <w:r>
-              <w:t>Andes Mountains</w:t>
-            </w:r>
-          </w:p>
-        </w:tc>
-        <w:tc>
-          <w:tcPr>
-            <w:tcW w:w="1836" w:type="dxa"/>
-          </w:tcPr>
-          <w:p>
-            <w:r>
-              <w:t>China</w:t>
-            </w:r>
-          </w:p>
-        </w:tc>
-        <w:tc>
-          <w:tcPr>
-            <w:tcW w:w="1182" w:type="dxa"/>
-          </w:tcPr>
-          <w:p>
-            <w:r>
-              <w:t>May, Jun, Jul, Aug, Sept, Oct</w:t>
-            </w:r>
-          </w:p>
-        </w:tc>
-      </w:tr>
-      <w:tr>
-        <w:tc>
-          <w:tcPr>
-            <w:tcW w:w="2041" w:type="dxa"/>
-          </w:tcPr>
-          <w:p>
-            <w:r>
-              <w:t>Watermelon</w:t>
-            </w:r>
-          </w:p>
-        </w:tc>
-        <w:tc>
-          <w:tcPr>
-            <w:tcW w:w="1927" w:type="dxa"/>
-          </w:tcPr>
-          <w:p>
-            <w:r>
-              <w:t xml:space="preserve">Ethiopia </w:t>
-            </w:r>
-          </w:p>
-        </w:tc>
-        <w:tc>
-          <w:tcPr>
-            <w:tcW w:w="1836" w:type="dxa"/>
-          </w:tcPr>
-          <w:p>
-            <w:r>
-              <w:t>China</w:t>
-            </w:r>
-          </w:p>
-        </w:tc>
-        <w:tc>
-          <w:tcPr>
-            <w:tcW w:w="1182" w:type="dxa"/>
-          </w:tcPr>
-          <w:p>
-            <w:r>
-              <w:t>Jun, Jul, Aug</w:t>
-            </w:r>
-          </w:p>
-        </w:tc>
-      </w:tr>
-      <w:tr>
-        <w:tc>
-          <w:tcPr>
-            <w:tcW w:w="2041" w:type="dxa"/>
-          </w:tcPr>
-          <w:p>
-            <w:r>
-              <w:t>Tamarind</w:t>
-            </w:r>
-          </w:p>
-        </w:tc>
-        <w:tc>
-          <w:tcPr>
-            <w:tcW w:w="1927" w:type="dxa"/>
-          </w:tcPr>
-          <w:p>
-            <w:r>
-              <w:t>Tropical Africa</w:t>
-            </w:r>
-          </w:p>
-        </w:tc>
-        <w:tc>
-          <w:tcPr>
-            <w:tcW w:w="1836" w:type="dxa"/>
-          </w:tcPr>
-          <w:p>
-            <w:r>
-              <w:t>India</w:t>
-            </w:r>
-          </w:p>
-        </w:tc>
-        <w:tc>
-          <w:tcPr>
-            <w:tcW w:w="1182" w:type="dxa"/>
-          </w:tcPr>
-          <w:p>
-            <w:r>
-              <w:t>Jan, Feb, March</w:t>
-            </w:r>
-          </w:p>
-        </w:tc>
-      </w:tr>
-      <w:tr>
-        <w:tc>
-          <w:tcPr>
-            <w:tcW w:w="2041" w:type="dxa"/>
-          </w:tcPr>
-          <w:p>
-            <w:r>
-              <w:t>Aki</w:t>
-            </w:r>
-          </w:p>
-        </w:tc>
-        <w:tc>
-          <w:tcPr>
-            <w:tcW w:w="1927" w:type="dxa"/>
-          </w:tcPr>
-          <w:p>
-            <w:r>
-              <w:t>Tropical Africa</w:t>
-            </w:r>
-          </w:p>
-        </w:tc>
-        <w:tc>
-          <w:tcPr>
-            <w:tcW w:w="1836" w:type="dxa"/>
-          </w:tcPr>
-          <w:p>
-            <w:r>
-              <w:t>Jamaica</w:t>
-            </w:r>
-          </w:p>
-        </w:tc>
-        <w:tc>
-          <w:tcPr>
-            <w:tcW w:w="1182" w:type="dxa"/>
-          </w:tcPr>
-          <w:p>
-            <w:r>
-              <w:t>Jan, Feb, Mar, Jun, Jul, Aug</w:t>
-            </w:r>
-          </w:p>
-        </w:tc>
-      </w:tr>
-      <w:tr>
-        <w:tc>
-          <w:tcPr>
-            <w:tcW w:w="2041" w:type="dxa"/>
-          </w:tcPr>
-          <w:p>
-            <w:r>
-              <w:t>Squash</w:t>
-            </w:r>
-          </w:p>
-        </w:tc>
-        <w:tc>
-          <w:tcPr>
-            <w:tcW w:w="1927" w:type="dxa"/>
-          </w:tcPr>
-          <w:p>
-            <w:r>
-              <w:t>Meso-America</w:t>
-            </w:r>
-          </w:p>
-        </w:tc>
-        <w:tc>
-          <w:tcPr>
-            <w:tcW w:w="1836" w:type="dxa"/>
-          </w:tcPr>
-          <w:p>
-            <w:r>
-              <w:t>China</w:t>
-            </w:r>
-          </w:p>
-        </w:tc>
-        <w:tc>
-          <w:tcPr>
-            <w:tcW w:w="1182" w:type="dxa"/>
-          </w:tcPr>
-          <w:p>
-            <w:r>
-              <w:t>Dec, Jan, Feb, Jun, Jul, Aug</w:t>
-            </w:r>
-          </w:p>
-        </w:tc>
-      </w:tr>
-      <w:tr>
-        <w:tc>
-          <w:tcPr>
-            <w:tcW w:w="2041" w:type="dxa"/>
-          </w:tcPr>
-          <w:p>
-            <w:r>
-              <w:t>Pumpkins</w:t>
-            </w:r>
-          </w:p>
-        </w:tc>
-        <w:tc>
-          <w:tcPr>
-            <w:tcW w:w="1927" w:type="dxa"/>
-          </w:tcPr>
-          <w:p>
-            <w:r>
-              <w:t>Meso-America</w:t>
-            </w:r>
-          </w:p>
-        </w:tc>
-        <w:tc>
-          <w:tcPr>
-            <w:tcW w:w="1836" w:type="dxa"/>
-          </w:tcPr>
-          <w:p>
-            <w:r>
-              <w:t>China</w:t>
-            </w:r>
-          </w:p>
-        </w:tc>
-        <w:tc>
-          <w:tcPr>
-            <w:tcW w:w="1182" w:type="dxa"/>
-          </w:tcPr>
-          <w:p>
-            <w:r>
               <w:t>Sept, Aug, Nov</w:t>
             </w:r>
           </w:p>
@@ -2055,7 +2121,6 @@
           </w:tcPr>
           <w:p>
             <w:r>
-              <w:lastRenderedPageBreak/>
               <w:t>Zucchini</w:t>
             </w:r>
           </w:p>

</xml_diff>